<commit_message>
update functional works decomposition
</commit_message>
<xml_diff>
--- a/Docs/functional_works_decomposition.docx
+++ b/Docs/functional_works_decomposition.docx
@@ -23,6 +23,43 @@
     </w:p>
     <w:p>
       <w:pPr>
+        <w:rPr>
+          <w:rFonts w:ascii="Times New Roman" w:hAnsi="Times New Roman" w:cs="Times New Roman"/>
+          <w:b/>
+          <w:sz w:val="28"/>
+          <w:szCs w:val="28"/>
+        </w:rPr>
+      </w:pPr>
+      <w:r>
+        <w:rPr>
+          <w:rFonts w:ascii="Times New Roman" w:hAnsi="Times New Roman" w:cs="Times New Roman"/>
+          <w:b/>
+          <w:sz w:val="28"/>
+          <w:szCs w:val="28"/>
+        </w:rPr>
+        <w:t>Работы, выполняемые к первому релизу</w:t>
+      </w:r>
+      <w:r>
+        <w:rPr>
+          <w:rFonts w:ascii="Times New Roman" w:hAnsi="Times New Roman" w:cs="Times New Roman"/>
+          <w:b/>
+          <w:sz w:val="28"/>
+          <w:szCs w:val="28"/>
+        </w:rPr>
+        <w:t xml:space="preserve"> (25.10.2016)</w:t>
+      </w:r>
+      <w:r>
+        <w:rPr>
+          <w:rFonts w:ascii="Times New Roman" w:hAnsi="Times New Roman" w:cs="Times New Roman"/>
+          <w:b/>
+          <w:sz w:val="28"/>
+          <w:szCs w:val="28"/>
+        </w:rPr>
+        <w:t>:</w:t>
+      </w:r>
+    </w:p>
+    <w:p>
+      <w:pPr>
         <w:pStyle w:val="a3"/>
         <w:numPr>
           <w:ilvl w:val="0"/>
@@ -42,17 +79,7 @@
           <w:szCs w:val="28"/>
           <w:shd w:val="clear" w:color="auto" w:fill="FFFFFF"/>
         </w:rPr>
-        <w:t>Р</w:t>
-      </w:r>
-      <w:r>
-        <w:rPr>
-          <w:rFonts w:ascii="Times New Roman" w:hAnsi="Times New Roman" w:cs="Times New Roman"/>
-          <w:color w:val="000000"/>
-          <w:sz w:val="28"/>
-          <w:szCs w:val="28"/>
-          <w:shd w:val="clear" w:color="auto" w:fill="FFFFFF"/>
-        </w:rPr>
-        <w:t xml:space="preserve">азвертывание </w:t>
+        <w:t xml:space="preserve">Развертывание </w:t>
       </w:r>
       <w:proofErr w:type="spellStart"/>
       <w:r>
@@ -127,161 +154,691 @@
         </w:rPr>
         <w:t>Kanban.</w:t>
       </w:r>
+    </w:p>
+    <w:p>
+      <w:pPr>
+        <w:pStyle w:val="a3"/>
+        <w:numPr>
+          <w:ilvl w:val="0"/>
+          <w:numId w:val="1"/>
+        </w:numPr>
+        <w:rPr>
+          <w:rFonts w:ascii="Times New Roman" w:hAnsi="Times New Roman" w:cs="Times New Roman"/>
+          <w:sz w:val="28"/>
+          <w:szCs w:val="28"/>
+        </w:rPr>
+      </w:pPr>
+      <w:r>
+        <w:rPr>
+          <w:rFonts w:ascii="Times New Roman" w:hAnsi="Times New Roman" w:cs="Times New Roman"/>
+          <w:sz w:val="28"/>
+          <w:szCs w:val="28"/>
+        </w:rPr>
+        <w:t>Подготовить сценарий работы с системой.</w:t>
+      </w:r>
+    </w:p>
+    <w:p>
+      <w:pPr>
+        <w:pStyle w:val="a3"/>
+        <w:numPr>
+          <w:ilvl w:val="0"/>
+          <w:numId w:val="1"/>
+        </w:numPr>
+        <w:rPr>
+          <w:rFonts w:ascii="Times New Roman" w:hAnsi="Times New Roman" w:cs="Times New Roman"/>
+          <w:sz w:val="28"/>
+          <w:szCs w:val="28"/>
+        </w:rPr>
+      </w:pPr>
+      <w:r>
+        <w:rPr>
+          <w:rFonts w:ascii="Times New Roman" w:hAnsi="Times New Roman" w:cs="Times New Roman"/>
+          <w:sz w:val="28"/>
+          <w:szCs w:val="28"/>
+        </w:rPr>
+        <w:t>Подготовить методику испытаний системы.</w:t>
+      </w:r>
+    </w:p>
+    <w:p>
+      <w:pPr>
+        <w:pStyle w:val="a3"/>
+        <w:numPr>
+          <w:ilvl w:val="0"/>
+          <w:numId w:val="1"/>
+        </w:numPr>
+        <w:rPr>
+          <w:rFonts w:ascii="Times New Roman" w:hAnsi="Times New Roman" w:cs="Times New Roman"/>
+          <w:sz w:val="28"/>
+          <w:szCs w:val="28"/>
+        </w:rPr>
+      </w:pPr>
+      <w:r>
+        <w:rPr>
+          <w:rFonts w:ascii="Times New Roman" w:hAnsi="Times New Roman" w:cs="Times New Roman"/>
+          <w:sz w:val="28"/>
+          <w:szCs w:val="28"/>
+        </w:rPr>
+        <w:t>Подготовить ТЗ системы.</w:t>
+      </w:r>
+    </w:p>
+    <w:p>
+      <w:pPr>
+        <w:pStyle w:val="a3"/>
+        <w:numPr>
+          <w:ilvl w:val="0"/>
+          <w:numId w:val="1"/>
+        </w:numPr>
+        <w:rPr>
+          <w:rFonts w:ascii="Times New Roman" w:hAnsi="Times New Roman" w:cs="Times New Roman"/>
+          <w:sz w:val="28"/>
+          <w:szCs w:val="28"/>
+        </w:rPr>
+      </w:pPr>
+      <w:r>
+        <w:rPr>
+          <w:rFonts w:ascii="Times New Roman" w:hAnsi="Times New Roman" w:cs="Times New Roman"/>
+          <w:sz w:val="28"/>
+          <w:szCs w:val="28"/>
+        </w:rPr>
+        <w:t>Подготовить руководство пользователя системы.</w:t>
+      </w:r>
+    </w:p>
+    <w:p>
+      <w:pPr>
+        <w:pStyle w:val="a3"/>
+        <w:numPr>
+          <w:ilvl w:val="0"/>
+          <w:numId w:val="1"/>
+        </w:numPr>
+        <w:rPr>
+          <w:rFonts w:ascii="Times New Roman" w:hAnsi="Times New Roman" w:cs="Times New Roman"/>
+          <w:sz w:val="28"/>
+          <w:szCs w:val="28"/>
+        </w:rPr>
+      </w:pPr>
+      <w:r>
+        <w:rPr>
+          <w:rFonts w:ascii="Times New Roman" w:hAnsi="Times New Roman" w:cs="Times New Roman"/>
+          <w:sz w:val="28"/>
+          <w:szCs w:val="28"/>
+        </w:rPr>
+        <w:t>Подготовить тестовые примеры для генератора расписания.</w:t>
+      </w:r>
+    </w:p>
+    <w:p>
+      <w:pPr>
+        <w:pStyle w:val="a3"/>
+        <w:numPr>
+          <w:ilvl w:val="0"/>
+          <w:numId w:val="1"/>
+        </w:numPr>
+        <w:rPr>
+          <w:rFonts w:ascii="Times New Roman" w:hAnsi="Times New Roman" w:cs="Times New Roman"/>
+          <w:sz w:val="28"/>
+          <w:szCs w:val="28"/>
+        </w:rPr>
+      </w:pPr>
+      <w:r>
+        <w:rPr>
+          <w:rFonts w:ascii="Times New Roman" w:hAnsi="Times New Roman" w:cs="Times New Roman"/>
+          <w:sz w:val="28"/>
+          <w:szCs w:val="28"/>
+        </w:rPr>
+        <w:t>Разработать архитектуру генератора расписания.</w:t>
+      </w:r>
+    </w:p>
+    <w:p>
+      <w:pPr>
+        <w:pStyle w:val="a3"/>
+        <w:numPr>
+          <w:ilvl w:val="0"/>
+          <w:numId w:val="1"/>
+        </w:numPr>
+        <w:rPr>
+          <w:rFonts w:ascii="Times New Roman" w:hAnsi="Times New Roman" w:cs="Times New Roman"/>
+          <w:sz w:val="28"/>
+          <w:szCs w:val="28"/>
+        </w:rPr>
+      </w:pPr>
+      <w:r>
+        <w:rPr>
+          <w:rFonts w:ascii="Times New Roman" w:hAnsi="Times New Roman" w:cs="Times New Roman"/>
+          <w:sz w:val="28"/>
+          <w:szCs w:val="28"/>
+        </w:rPr>
+        <w:t xml:space="preserve">Разработать </w:t>
+      </w:r>
+      <w:proofErr w:type="spellStart"/>
+      <w:r>
+        <w:rPr>
+          <w:rFonts w:ascii="Times New Roman" w:hAnsi="Times New Roman" w:cs="Times New Roman"/>
+          <w:sz w:val="28"/>
+          <w:szCs w:val="28"/>
+        </w:rPr>
+        <w:t>парсер</w:t>
+      </w:r>
+      <w:proofErr w:type="spellEnd"/>
+      <w:r>
+        <w:rPr>
+          <w:rFonts w:ascii="Times New Roman" w:hAnsi="Times New Roman" w:cs="Times New Roman"/>
+          <w:sz w:val="28"/>
+          <w:szCs w:val="28"/>
+        </w:rPr>
+        <w:t xml:space="preserve"> для генератора расписания (</w:t>
+      </w:r>
+      <w:proofErr w:type="spellStart"/>
+      <w:r>
+        <w:rPr>
+          <w:rFonts w:ascii="Times New Roman" w:hAnsi="Times New Roman" w:cs="Times New Roman"/>
+          <w:sz w:val="28"/>
+          <w:szCs w:val="28"/>
+        </w:rPr>
+        <w:t>парсинг</w:t>
+      </w:r>
+      <w:proofErr w:type="spellEnd"/>
+      <w:r>
+        <w:rPr>
+          <w:rFonts w:ascii="Times New Roman" w:hAnsi="Times New Roman" w:cs="Times New Roman"/>
+          <w:sz w:val="28"/>
+          <w:szCs w:val="28"/>
+        </w:rPr>
+        <w:t xml:space="preserve"> исходных данных для расписания).</w:t>
+      </w:r>
+    </w:p>
+    <w:p>
+      <w:pPr>
+        <w:pStyle w:val="a3"/>
+        <w:numPr>
+          <w:ilvl w:val="0"/>
+          <w:numId w:val="1"/>
+        </w:numPr>
+        <w:rPr>
+          <w:rFonts w:ascii="Times New Roman" w:hAnsi="Times New Roman" w:cs="Times New Roman"/>
+          <w:sz w:val="28"/>
+          <w:szCs w:val="28"/>
+        </w:rPr>
+      </w:pPr>
+      <w:r>
+        <w:rPr>
+          <w:rFonts w:ascii="Times New Roman" w:hAnsi="Times New Roman" w:cs="Times New Roman"/>
+          <w:sz w:val="28"/>
+          <w:szCs w:val="28"/>
+        </w:rPr>
+        <w:t>Наполнение кодовой базы генератора расписания.</w:t>
+      </w:r>
+    </w:p>
+    <w:p>
+      <w:pPr>
+        <w:pStyle w:val="a3"/>
+        <w:numPr>
+          <w:ilvl w:val="0"/>
+          <w:numId w:val="1"/>
+        </w:numPr>
+        <w:rPr>
+          <w:rFonts w:ascii="Times New Roman" w:hAnsi="Times New Roman" w:cs="Times New Roman"/>
+          <w:sz w:val="28"/>
+          <w:szCs w:val="28"/>
+        </w:rPr>
+      </w:pPr>
+      <w:r>
+        <w:rPr>
+          <w:rFonts w:ascii="Times New Roman" w:hAnsi="Times New Roman" w:cs="Times New Roman"/>
+          <w:sz w:val="28"/>
+          <w:szCs w:val="28"/>
+        </w:rPr>
+        <w:t>Отладка генератора расписания.</w:t>
+      </w:r>
+    </w:p>
+    <w:p>
+      <w:pPr>
+        <w:pStyle w:val="a3"/>
+        <w:numPr>
+          <w:ilvl w:val="0"/>
+          <w:numId w:val="1"/>
+        </w:numPr>
+        <w:rPr>
+          <w:rFonts w:ascii="Times New Roman" w:hAnsi="Times New Roman" w:cs="Times New Roman"/>
+          <w:sz w:val="28"/>
+          <w:szCs w:val="28"/>
+        </w:rPr>
+      </w:pPr>
+      <w:r>
+        <w:rPr>
+          <w:rFonts w:ascii="Times New Roman" w:hAnsi="Times New Roman" w:cs="Times New Roman"/>
+          <w:sz w:val="28"/>
+          <w:szCs w:val="28"/>
+        </w:rPr>
+        <w:t>Тестирование</w:t>
+      </w:r>
+      <w:r>
+        <w:rPr>
+          <w:rFonts w:ascii="Times New Roman" w:hAnsi="Times New Roman" w:cs="Times New Roman"/>
+          <w:sz w:val="28"/>
+          <w:szCs w:val="28"/>
+        </w:rPr>
+        <w:t xml:space="preserve"> </w:t>
+      </w:r>
+      <w:r>
+        <w:rPr>
+          <w:rFonts w:ascii="Times New Roman" w:hAnsi="Times New Roman" w:cs="Times New Roman"/>
+          <w:sz w:val="28"/>
+          <w:szCs w:val="28"/>
+        </w:rPr>
+        <w:t>генератора расписания.</w:t>
+      </w:r>
+    </w:p>
+    <w:p>
+      <w:pPr>
+        <w:pStyle w:val="a3"/>
+        <w:numPr>
+          <w:ilvl w:val="0"/>
+          <w:numId w:val="1"/>
+        </w:numPr>
+        <w:rPr>
+          <w:rFonts w:ascii="Times New Roman" w:hAnsi="Times New Roman" w:cs="Times New Roman"/>
+          <w:sz w:val="28"/>
+          <w:szCs w:val="28"/>
+        </w:rPr>
+      </w:pPr>
+      <w:r>
+        <w:rPr>
+          <w:rFonts w:ascii="Times New Roman" w:hAnsi="Times New Roman" w:cs="Times New Roman"/>
+          <w:sz w:val="28"/>
+          <w:szCs w:val="28"/>
+        </w:rPr>
+        <w:t>Определить возможные виды ошибок для обнаружения программой-отладчиком.</w:t>
+      </w:r>
+    </w:p>
+    <w:p>
+      <w:pPr>
+        <w:pStyle w:val="a3"/>
+        <w:numPr>
+          <w:ilvl w:val="0"/>
+          <w:numId w:val="1"/>
+        </w:numPr>
+        <w:rPr>
+          <w:rFonts w:ascii="Times New Roman" w:hAnsi="Times New Roman" w:cs="Times New Roman"/>
+          <w:sz w:val="28"/>
+          <w:szCs w:val="28"/>
+        </w:rPr>
+      </w:pPr>
+      <w:r>
+        <w:rPr>
+          <w:rFonts w:ascii="Times New Roman" w:hAnsi="Times New Roman" w:cs="Times New Roman"/>
+          <w:sz w:val="28"/>
+          <w:szCs w:val="28"/>
+        </w:rPr>
+        <w:t xml:space="preserve">Разработать структуру </w:t>
+      </w:r>
+      <w:proofErr w:type="spellStart"/>
+      <w:r>
+        <w:rPr>
+          <w:rFonts w:ascii="Times New Roman" w:hAnsi="Times New Roman" w:cs="Times New Roman"/>
+          <w:sz w:val="28"/>
+          <w:szCs w:val="28"/>
+        </w:rPr>
+        <w:t>log</w:t>
+      </w:r>
+      <w:proofErr w:type="spellEnd"/>
+      <w:r>
+        <w:rPr>
+          <w:rFonts w:ascii="Times New Roman" w:hAnsi="Times New Roman" w:cs="Times New Roman"/>
+          <w:sz w:val="28"/>
+          <w:szCs w:val="28"/>
+        </w:rPr>
+        <w:t>-файла отладчика.</w:t>
+      </w:r>
+    </w:p>
+    <w:p>
+      <w:pPr>
+        <w:pStyle w:val="a3"/>
+        <w:numPr>
+          <w:ilvl w:val="0"/>
+          <w:numId w:val="1"/>
+        </w:numPr>
+        <w:rPr>
+          <w:rFonts w:ascii="Times New Roman" w:hAnsi="Times New Roman" w:cs="Times New Roman"/>
+          <w:sz w:val="28"/>
+          <w:szCs w:val="28"/>
+        </w:rPr>
+      </w:pPr>
+      <w:r>
+        <w:rPr>
+          <w:rFonts w:ascii="Times New Roman" w:hAnsi="Times New Roman" w:cs="Times New Roman"/>
+          <w:sz w:val="28"/>
+          <w:szCs w:val="28"/>
+        </w:rPr>
+        <w:t>Разработать архитектуру программы-отладчика.</w:t>
+      </w:r>
+    </w:p>
+    <w:p>
+      <w:pPr>
+        <w:pStyle w:val="a3"/>
+        <w:numPr>
+          <w:ilvl w:val="0"/>
+          <w:numId w:val="1"/>
+        </w:numPr>
+        <w:rPr>
+          <w:rFonts w:ascii="Times New Roman" w:hAnsi="Times New Roman" w:cs="Times New Roman"/>
+          <w:sz w:val="28"/>
+          <w:szCs w:val="28"/>
+        </w:rPr>
+      </w:pPr>
+      <w:r>
+        <w:rPr>
+          <w:rFonts w:ascii="Times New Roman" w:hAnsi="Times New Roman" w:cs="Times New Roman"/>
+          <w:sz w:val="28"/>
+          <w:szCs w:val="28"/>
+        </w:rPr>
+        <w:t xml:space="preserve">Разработать </w:t>
+      </w:r>
+      <w:proofErr w:type="spellStart"/>
+      <w:r>
+        <w:rPr>
+          <w:rFonts w:ascii="Times New Roman" w:hAnsi="Times New Roman" w:cs="Times New Roman"/>
+          <w:sz w:val="28"/>
+          <w:szCs w:val="28"/>
+        </w:rPr>
+        <w:t>парсер</w:t>
+      </w:r>
+      <w:proofErr w:type="spellEnd"/>
+      <w:r>
+        <w:rPr>
+          <w:rFonts w:ascii="Times New Roman" w:hAnsi="Times New Roman" w:cs="Times New Roman"/>
+          <w:sz w:val="28"/>
+          <w:szCs w:val="28"/>
+        </w:rPr>
+        <w:t xml:space="preserve"> для программы-отладчика (</w:t>
+      </w:r>
+      <w:proofErr w:type="spellStart"/>
+      <w:r>
+        <w:rPr>
+          <w:rFonts w:ascii="Times New Roman" w:hAnsi="Times New Roman" w:cs="Times New Roman"/>
+          <w:sz w:val="28"/>
+          <w:szCs w:val="28"/>
+        </w:rPr>
+        <w:t>парсинг</w:t>
+      </w:r>
+      <w:proofErr w:type="spellEnd"/>
+      <w:r>
+        <w:rPr>
+          <w:rFonts w:ascii="Times New Roman" w:hAnsi="Times New Roman" w:cs="Times New Roman"/>
+          <w:sz w:val="28"/>
+          <w:szCs w:val="28"/>
+        </w:rPr>
+        <w:t xml:space="preserve"> построенного расписания).</w:t>
+      </w:r>
+    </w:p>
+    <w:p>
+      <w:pPr>
+        <w:pStyle w:val="a3"/>
+        <w:numPr>
+          <w:ilvl w:val="0"/>
+          <w:numId w:val="1"/>
+        </w:numPr>
+        <w:rPr>
+          <w:rFonts w:ascii="Times New Roman" w:hAnsi="Times New Roman" w:cs="Times New Roman"/>
+          <w:sz w:val="28"/>
+          <w:szCs w:val="28"/>
+        </w:rPr>
+      </w:pPr>
+      <w:r>
+        <w:rPr>
+          <w:rFonts w:ascii="Times New Roman" w:hAnsi="Times New Roman" w:cs="Times New Roman"/>
+          <w:sz w:val="28"/>
+          <w:szCs w:val="28"/>
+        </w:rPr>
+        <w:t>Подготовка клиентского кода программы</w:t>
+      </w:r>
+      <w:r>
+        <w:rPr>
+          <w:rFonts w:ascii="Times New Roman" w:hAnsi="Times New Roman" w:cs="Times New Roman"/>
+          <w:sz w:val="28"/>
+          <w:szCs w:val="28"/>
+        </w:rPr>
+        <w:t>-отладчика</w:t>
+      </w:r>
+      <w:r>
+        <w:rPr>
+          <w:rFonts w:ascii="Times New Roman" w:hAnsi="Times New Roman" w:cs="Times New Roman"/>
+          <w:sz w:val="28"/>
+          <w:szCs w:val="28"/>
+        </w:rPr>
+        <w:t>.</w:t>
+      </w:r>
+    </w:p>
+    <w:p>
+      <w:pPr>
+        <w:pStyle w:val="a3"/>
+        <w:numPr>
+          <w:ilvl w:val="0"/>
+          <w:numId w:val="1"/>
+        </w:numPr>
+        <w:rPr>
+          <w:rFonts w:ascii="Times New Roman" w:hAnsi="Times New Roman" w:cs="Times New Roman"/>
+          <w:sz w:val="28"/>
+          <w:szCs w:val="28"/>
+        </w:rPr>
+      </w:pPr>
+      <w:r>
+        <w:rPr>
+          <w:rFonts w:ascii="Times New Roman" w:hAnsi="Times New Roman" w:cs="Times New Roman"/>
+          <w:sz w:val="28"/>
+          <w:szCs w:val="28"/>
+        </w:rPr>
+        <w:t>Отладка программы-отладчика.</w:t>
+      </w:r>
+    </w:p>
+    <w:p>
+      <w:pPr>
+        <w:pStyle w:val="a3"/>
+        <w:numPr>
+          <w:ilvl w:val="0"/>
+          <w:numId w:val="1"/>
+        </w:numPr>
+        <w:rPr>
+          <w:rFonts w:ascii="Times New Roman" w:hAnsi="Times New Roman" w:cs="Times New Roman"/>
+          <w:sz w:val="28"/>
+          <w:szCs w:val="28"/>
+        </w:rPr>
+      </w:pPr>
+      <w:r>
+        <w:rPr>
+          <w:rFonts w:ascii="Times New Roman" w:hAnsi="Times New Roman" w:cs="Times New Roman"/>
+          <w:sz w:val="28"/>
+          <w:szCs w:val="28"/>
+        </w:rPr>
+        <w:t xml:space="preserve">Тестирование </w:t>
+      </w:r>
+      <w:r>
+        <w:rPr>
+          <w:rFonts w:ascii="Times New Roman" w:hAnsi="Times New Roman" w:cs="Times New Roman"/>
+          <w:sz w:val="28"/>
+          <w:szCs w:val="28"/>
+        </w:rPr>
+        <w:t>программы-отладчика</w:t>
+      </w:r>
+      <w:r>
+        <w:rPr>
+          <w:rFonts w:ascii="Times New Roman" w:hAnsi="Times New Roman" w:cs="Times New Roman"/>
+          <w:sz w:val="28"/>
+          <w:szCs w:val="28"/>
+        </w:rPr>
+        <w:t>.</w:t>
+      </w:r>
+    </w:p>
+    <w:p>
+      <w:pPr>
+        <w:pStyle w:val="a3"/>
+        <w:numPr>
+          <w:ilvl w:val="0"/>
+          <w:numId w:val="1"/>
+        </w:numPr>
+        <w:rPr>
+          <w:rFonts w:ascii="Times New Roman" w:hAnsi="Times New Roman" w:cs="Times New Roman"/>
+          <w:sz w:val="28"/>
+          <w:szCs w:val="28"/>
+        </w:rPr>
+      </w:pPr>
+      <w:r>
+        <w:rPr>
+          <w:rFonts w:ascii="Times New Roman" w:hAnsi="Times New Roman" w:cs="Times New Roman"/>
+          <w:sz w:val="28"/>
+          <w:szCs w:val="28"/>
+        </w:rPr>
+        <w:t>Разработка алгоритмов</w:t>
+      </w:r>
+      <w:r>
+        <w:rPr>
+          <w:rFonts w:ascii="Times New Roman" w:hAnsi="Times New Roman" w:cs="Times New Roman"/>
+          <w:sz w:val="28"/>
+          <w:szCs w:val="28"/>
+        </w:rPr>
+        <w:t xml:space="preserve"> об</w:t>
+      </w:r>
+      <w:r>
+        <w:rPr>
+          <w:rFonts w:ascii="Times New Roman" w:hAnsi="Times New Roman" w:cs="Times New Roman"/>
+          <w:sz w:val="28"/>
+          <w:szCs w:val="28"/>
+        </w:rPr>
+        <w:t>н</w:t>
+      </w:r>
+      <w:r>
+        <w:rPr>
+          <w:rFonts w:ascii="Times New Roman" w:hAnsi="Times New Roman" w:cs="Times New Roman"/>
+          <w:sz w:val="28"/>
+          <w:szCs w:val="28"/>
+        </w:rPr>
+        <w:t>аружения ошибок в сгенерированном расписании</w:t>
+      </w:r>
+      <w:r>
+        <w:rPr>
+          <w:rFonts w:ascii="Times New Roman" w:hAnsi="Times New Roman" w:cs="Times New Roman"/>
+          <w:sz w:val="28"/>
+          <w:szCs w:val="28"/>
+        </w:rPr>
+        <w:t xml:space="preserve"> в соответствии с </w:t>
+      </w:r>
+      <w:r>
+        <w:rPr>
+          <w:rFonts w:ascii="Times New Roman" w:hAnsi="Times New Roman" w:cs="Times New Roman"/>
+          <w:sz w:val="28"/>
+          <w:szCs w:val="28"/>
+        </w:rPr>
+        <w:t>описанным</w:t>
+      </w:r>
+      <w:r>
+        <w:rPr>
+          <w:rFonts w:ascii="Times New Roman" w:hAnsi="Times New Roman" w:cs="Times New Roman"/>
+          <w:sz w:val="28"/>
+          <w:szCs w:val="28"/>
+        </w:rPr>
+        <w:t xml:space="preserve"> перечнем ошибок для </w:t>
+      </w:r>
+      <w:r>
+        <w:rPr>
+          <w:rFonts w:ascii="Times New Roman" w:hAnsi="Times New Roman" w:cs="Times New Roman"/>
+          <w:sz w:val="28"/>
+          <w:szCs w:val="28"/>
+          <w:lang w:val="en-US"/>
+        </w:rPr>
+        <w:t>log</w:t>
+      </w:r>
+      <w:r>
+        <w:rPr>
+          <w:rFonts w:ascii="Times New Roman" w:hAnsi="Times New Roman" w:cs="Times New Roman"/>
+          <w:sz w:val="28"/>
+          <w:szCs w:val="28"/>
+        </w:rPr>
+        <w:t>-файла</w:t>
+      </w:r>
+      <w:r>
+        <w:rPr>
+          <w:rFonts w:ascii="Times New Roman" w:hAnsi="Times New Roman" w:cs="Times New Roman"/>
+          <w:sz w:val="28"/>
+          <w:szCs w:val="28"/>
+        </w:rPr>
+        <w:t>.</w:t>
+      </w:r>
+    </w:p>
+    <w:p>
+      <w:pPr>
+        <w:rPr>
+          <w:rFonts w:ascii="Times New Roman" w:hAnsi="Times New Roman" w:cs="Times New Roman"/>
+          <w:b/>
+          <w:sz w:val="28"/>
+          <w:szCs w:val="28"/>
+        </w:rPr>
+      </w:pPr>
+      <w:r>
+        <w:rPr>
+          <w:rFonts w:ascii="Times New Roman" w:hAnsi="Times New Roman" w:cs="Times New Roman"/>
+          <w:b/>
+          <w:sz w:val="28"/>
+          <w:szCs w:val="28"/>
+        </w:rPr>
+        <w:t xml:space="preserve">Работы, выполняемые ко второму </w:t>
+      </w:r>
+      <w:r>
+        <w:rPr>
+          <w:rFonts w:ascii="Times New Roman" w:hAnsi="Times New Roman" w:cs="Times New Roman"/>
+          <w:b/>
+          <w:sz w:val="28"/>
+          <w:szCs w:val="28"/>
+        </w:rPr>
+        <w:t>релизу</w:t>
+      </w:r>
+      <w:r>
+        <w:rPr>
+          <w:rFonts w:ascii="Times New Roman" w:hAnsi="Times New Roman" w:cs="Times New Roman"/>
+          <w:b/>
+          <w:sz w:val="28"/>
+          <w:szCs w:val="28"/>
+        </w:rPr>
+        <w:t xml:space="preserve"> (20.12</w:t>
+      </w:r>
       <w:bookmarkStart w:id="0" w:name="_GoBack"/>
       <w:bookmarkEnd w:id="0"/>
-    </w:p>
-    <w:p>
-      <w:pPr>
-        <w:pStyle w:val="a3"/>
-        <w:numPr>
-          <w:ilvl w:val="0"/>
-          <w:numId w:val="1"/>
-        </w:numPr>
-        <w:rPr>
-          <w:rFonts w:ascii="Times New Roman" w:hAnsi="Times New Roman" w:cs="Times New Roman"/>
-          <w:sz w:val="28"/>
-          <w:szCs w:val="28"/>
-        </w:rPr>
-      </w:pPr>
-      <w:r>
-        <w:rPr>
-          <w:rFonts w:ascii="Times New Roman" w:hAnsi="Times New Roman" w:cs="Times New Roman"/>
-          <w:sz w:val="28"/>
-          <w:szCs w:val="28"/>
-        </w:rPr>
-        <w:t>Подготовить сценарий работы с системой.</w:t>
-      </w:r>
-    </w:p>
-    <w:p>
-      <w:pPr>
-        <w:pStyle w:val="a3"/>
-        <w:numPr>
-          <w:ilvl w:val="0"/>
-          <w:numId w:val="1"/>
-        </w:numPr>
-        <w:rPr>
-          <w:rFonts w:ascii="Times New Roman" w:hAnsi="Times New Roman" w:cs="Times New Roman"/>
-          <w:sz w:val="28"/>
-          <w:szCs w:val="28"/>
-        </w:rPr>
-      </w:pPr>
-      <w:r>
-        <w:rPr>
-          <w:rFonts w:ascii="Times New Roman" w:hAnsi="Times New Roman" w:cs="Times New Roman"/>
-          <w:sz w:val="28"/>
-          <w:szCs w:val="28"/>
-        </w:rPr>
-        <w:t>Подготовить методику испытаний системы.</w:t>
-      </w:r>
-    </w:p>
-    <w:p>
-      <w:pPr>
-        <w:pStyle w:val="a3"/>
-        <w:numPr>
-          <w:ilvl w:val="0"/>
-          <w:numId w:val="1"/>
-        </w:numPr>
-        <w:rPr>
-          <w:rFonts w:ascii="Times New Roman" w:hAnsi="Times New Roman" w:cs="Times New Roman"/>
-          <w:sz w:val="28"/>
-          <w:szCs w:val="28"/>
-        </w:rPr>
-      </w:pPr>
-      <w:r>
-        <w:rPr>
-          <w:rFonts w:ascii="Times New Roman" w:hAnsi="Times New Roman" w:cs="Times New Roman"/>
-          <w:sz w:val="28"/>
-          <w:szCs w:val="28"/>
-        </w:rPr>
-        <w:t>Подготовить ТЗ системы.</w:t>
-      </w:r>
-    </w:p>
-    <w:p>
-      <w:pPr>
-        <w:pStyle w:val="a3"/>
-        <w:numPr>
-          <w:ilvl w:val="0"/>
-          <w:numId w:val="1"/>
-        </w:numPr>
-        <w:rPr>
-          <w:rFonts w:ascii="Times New Roman" w:hAnsi="Times New Roman" w:cs="Times New Roman"/>
-          <w:sz w:val="28"/>
-          <w:szCs w:val="28"/>
-        </w:rPr>
-      </w:pPr>
-      <w:r>
-        <w:rPr>
-          <w:rFonts w:ascii="Times New Roman" w:hAnsi="Times New Roman" w:cs="Times New Roman"/>
-          <w:sz w:val="28"/>
-          <w:szCs w:val="28"/>
-        </w:rPr>
-        <w:t>Подготовить руководство пользователя системы.</w:t>
-      </w:r>
-    </w:p>
-    <w:p>
-      <w:pPr>
-        <w:pStyle w:val="a3"/>
-        <w:numPr>
-          <w:ilvl w:val="0"/>
-          <w:numId w:val="1"/>
-        </w:numPr>
-        <w:rPr>
-          <w:rFonts w:ascii="Times New Roman" w:hAnsi="Times New Roman" w:cs="Times New Roman"/>
-          <w:sz w:val="28"/>
-          <w:szCs w:val="28"/>
-        </w:rPr>
-      </w:pPr>
-      <w:r>
-        <w:rPr>
-          <w:rFonts w:ascii="Times New Roman" w:hAnsi="Times New Roman" w:cs="Times New Roman"/>
-          <w:sz w:val="28"/>
-          <w:szCs w:val="28"/>
-        </w:rPr>
-        <w:t>Подготовить тестовые примеры для генератора расписания.</w:t>
-      </w:r>
-    </w:p>
-    <w:p>
-      <w:pPr>
-        <w:pStyle w:val="a3"/>
-        <w:numPr>
-          <w:ilvl w:val="0"/>
-          <w:numId w:val="1"/>
-        </w:numPr>
-        <w:rPr>
-          <w:rFonts w:ascii="Times New Roman" w:hAnsi="Times New Roman" w:cs="Times New Roman"/>
-          <w:sz w:val="28"/>
-          <w:szCs w:val="28"/>
-        </w:rPr>
-      </w:pPr>
-      <w:r>
-        <w:rPr>
-          <w:rFonts w:ascii="Times New Roman" w:hAnsi="Times New Roman" w:cs="Times New Roman"/>
-          <w:sz w:val="28"/>
-          <w:szCs w:val="28"/>
-        </w:rPr>
-        <w:t>Разработать архитектуру генератора расписания.</w:t>
-      </w:r>
-    </w:p>
-    <w:p>
-      <w:pPr>
-        <w:pStyle w:val="a3"/>
-        <w:numPr>
-          <w:ilvl w:val="0"/>
-          <w:numId w:val="1"/>
-        </w:numPr>
-        <w:rPr>
-          <w:rFonts w:ascii="Times New Roman" w:hAnsi="Times New Roman" w:cs="Times New Roman"/>
-          <w:sz w:val="28"/>
-          <w:szCs w:val="28"/>
-        </w:rPr>
-      </w:pPr>
-      <w:r>
-        <w:rPr>
-          <w:rFonts w:ascii="Times New Roman" w:hAnsi="Times New Roman" w:cs="Times New Roman"/>
-          <w:sz w:val="28"/>
-          <w:szCs w:val="28"/>
-        </w:rPr>
-        <w:t xml:space="preserve">Разработать </w:t>
+      <w:r>
+        <w:rPr>
+          <w:rFonts w:ascii="Times New Roman" w:hAnsi="Times New Roman" w:cs="Times New Roman"/>
+          <w:b/>
+          <w:sz w:val="28"/>
+          <w:szCs w:val="28"/>
+        </w:rPr>
+        <w:t>.2016)</w:t>
+      </w:r>
+      <w:r>
+        <w:rPr>
+          <w:rFonts w:ascii="Times New Roman" w:hAnsi="Times New Roman" w:cs="Times New Roman"/>
+          <w:b/>
+          <w:sz w:val="28"/>
+          <w:szCs w:val="28"/>
+        </w:rPr>
+        <w:t>:</w:t>
+      </w:r>
+    </w:p>
+    <w:p>
+      <w:pPr>
+        <w:pStyle w:val="a3"/>
+        <w:numPr>
+          <w:ilvl w:val="0"/>
+          <w:numId w:val="1"/>
+        </w:numPr>
+        <w:rPr>
+          <w:rFonts w:ascii="Times New Roman" w:hAnsi="Times New Roman" w:cs="Times New Roman"/>
+          <w:sz w:val="28"/>
+          <w:szCs w:val="28"/>
+        </w:rPr>
+      </w:pPr>
+      <w:r>
+        <w:rPr>
+          <w:rFonts w:ascii="Times New Roman" w:hAnsi="Times New Roman" w:cs="Times New Roman"/>
+          <w:sz w:val="28"/>
+          <w:szCs w:val="28"/>
+        </w:rPr>
+        <w:t xml:space="preserve">Поиск библиотек для построения графиков </w:t>
       </w:r>
       <w:proofErr w:type="spellStart"/>
       <w:r>
@@ -290,7 +847,7 @@
           <w:sz w:val="28"/>
           <w:szCs w:val="28"/>
         </w:rPr>
-        <w:t>парсер</w:t>
+        <w:t>Ганта</w:t>
       </w:r>
       <w:proofErr w:type="spellEnd"/>
       <w:r>
@@ -299,322 +856,284 @@
           <w:sz w:val="28"/>
           <w:szCs w:val="28"/>
         </w:rPr>
-        <w:t xml:space="preserve"> для генератора расписания (</w:t>
-      </w:r>
-      <w:proofErr w:type="spellStart"/>
-      <w:r>
-        <w:rPr>
-          <w:rFonts w:ascii="Times New Roman" w:hAnsi="Times New Roman" w:cs="Times New Roman"/>
-          <w:sz w:val="28"/>
-          <w:szCs w:val="28"/>
-        </w:rPr>
-        <w:t>парсинг</w:t>
-      </w:r>
-      <w:proofErr w:type="spellEnd"/>
-      <w:r>
-        <w:rPr>
-          <w:rFonts w:ascii="Times New Roman" w:hAnsi="Times New Roman" w:cs="Times New Roman"/>
-          <w:sz w:val="28"/>
-          <w:szCs w:val="28"/>
-        </w:rPr>
-        <w:t xml:space="preserve"> исходных данных для расписания).</w:t>
-      </w:r>
-    </w:p>
-    <w:p>
-      <w:pPr>
-        <w:pStyle w:val="a3"/>
-        <w:numPr>
-          <w:ilvl w:val="0"/>
-          <w:numId w:val="1"/>
-        </w:numPr>
-        <w:rPr>
-          <w:rFonts w:ascii="Times New Roman" w:hAnsi="Times New Roman" w:cs="Times New Roman"/>
-          <w:sz w:val="28"/>
-          <w:szCs w:val="28"/>
-        </w:rPr>
-      </w:pPr>
-      <w:r>
-        <w:rPr>
-          <w:rFonts w:ascii="Times New Roman" w:hAnsi="Times New Roman" w:cs="Times New Roman"/>
-          <w:sz w:val="28"/>
-          <w:szCs w:val="28"/>
-        </w:rPr>
-        <w:t>Наполнение кодовой базы генератора расписания.</w:t>
-      </w:r>
-    </w:p>
-    <w:p>
-      <w:pPr>
-        <w:pStyle w:val="a3"/>
-        <w:numPr>
-          <w:ilvl w:val="0"/>
-          <w:numId w:val="1"/>
-        </w:numPr>
-        <w:rPr>
-          <w:rFonts w:ascii="Times New Roman" w:hAnsi="Times New Roman" w:cs="Times New Roman"/>
-          <w:sz w:val="28"/>
-          <w:szCs w:val="28"/>
-        </w:rPr>
-      </w:pPr>
-      <w:r>
-        <w:rPr>
-          <w:rFonts w:ascii="Times New Roman" w:hAnsi="Times New Roman" w:cs="Times New Roman"/>
-          <w:sz w:val="28"/>
-          <w:szCs w:val="28"/>
-        </w:rPr>
-        <w:t>Определить возможные виды ошибок для обнаружения программой-отладчиком.</w:t>
-      </w:r>
-    </w:p>
-    <w:p>
-      <w:pPr>
-        <w:pStyle w:val="a3"/>
-        <w:numPr>
-          <w:ilvl w:val="0"/>
-          <w:numId w:val="1"/>
-        </w:numPr>
-        <w:rPr>
-          <w:rFonts w:ascii="Times New Roman" w:hAnsi="Times New Roman" w:cs="Times New Roman"/>
-          <w:sz w:val="28"/>
-          <w:szCs w:val="28"/>
-        </w:rPr>
-      </w:pPr>
-      <w:r>
-        <w:rPr>
-          <w:rFonts w:ascii="Times New Roman" w:hAnsi="Times New Roman" w:cs="Times New Roman"/>
-          <w:sz w:val="28"/>
-          <w:szCs w:val="28"/>
-        </w:rPr>
-        <w:t xml:space="preserve">Разработать структуру </w:t>
-      </w:r>
-      <w:proofErr w:type="spellStart"/>
-      <w:r>
-        <w:rPr>
-          <w:rFonts w:ascii="Times New Roman" w:hAnsi="Times New Roman" w:cs="Times New Roman"/>
-          <w:sz w:val="28"/>
-          <w:szCs w:val="28"/>
-        </w:rPr>
-        <w:t>log</w:t>
-      </w:r>
-      <w:proofErr w:type="spellEnd"/>
-      <w:r>
-        <w:rPr>
-          <w:rFonts w:ascii="Times New Roman" w:hAnsi="Times New Roman" w:cs="Times New Roman"/>
-          <w:sz w:val="28"/>
-          <w:szCs w:val="28"/>
-        </w:rPr>
-        <w:t>-файла отладчика.</w:t>
-      </w:r>
-    </w:p>
-    <w:p>
-      <w:pPr>
-        <w:pStyle w:val="a3"/>
-        <w:numPr>
-          <w:ilvl w:val="0"/>
-          <w:numId w:val="1"/>
-        </w:numPr>
-        <w:rPr>
-          <w:rFonts w:ascii="Times New Roman" w:hAnsi="Times New Roman" w:cs="Times New Roman"/>
-          <w:sz w:val="28"/>
-          <w:szCs w:val="28"/>
-        </w:rPr>
-      </w:pPr>
-      <w:r>
-        <w:rPr>
-          <w:rFonts w:ascii="Times New Roman" w:hAnsi="Times New Roman" w:cs="Times New Roman"/>
-          <w:sz w:val="28"/>
-          <w:szCs w:val="28"/>
-        </w:rPr>
-        <w:t>Разработать архитектуру программы-отладчика.</w:t>
-      </w:r>
-    </w:p>
-    <w:p>
-      <w:pPr>
-        <w:pStyle w:val="a3"/>
-        <w:numPr>
-          <w:ilvl w:val="0"/>
-          <w:numId w:val="1"/>
-        </w:numPr>
-        <w:rPr>
-          <w:rFonts w:ascii="Times New Roman" w:hAnsi="Times New Roman" w:cs="Times New Roman"/>
-          <w:sz w:val="28"/>
-          <w:szCs w:val="28"/>
-        </w:rPr>
-      </w:pPr>
-      <w:r>
-        <w:rPr>
-          <w:rFonts w:ascii="Times New Roman" w:hAnsi="Times New Roman" w:cs="Times New Roman"/>
-          <w:sz w:val="28"/>
-          <w:szCs w:val="28"/>
-        </w:rPr>
-        <w:t xml:space="preserve">Разработать </w:t>
-      </w:r>
-      <w:proofErr w:type="spellStart"/>
-      <w:r>
-        <w:rPr>
-          <w:rFonts w:ascii="Times New Roman" w:hAnsi="Times New Roman" w:cs="Times New Roman"/>
-          <w:sz w:val="28"/>
-          <w:szCs w:val="28"/>
-        </w:rPr>
-        <w:t>парсер</w:t>
-      </w:r>
-      <w:proofErr w:type="spellEnd"/>
-      <w:r>
-        <w:rPr>
-          <w:rFonts w:ascii="Times New Roman" w:hAnsi="Times New Roman" w:cs="Times New Roman"/>
-          <w:sz w:val="28"/>
-          <w:szCs w:val="28"/>
-        </w:rPr>
-        <w:t xml:space="preserve"> для программы-отладчика (</w:t>
-      </w:r>
-      <w:proofErr w:type="spellStart"/>
-      <w:r>
-        <w:rPr>
-          <w:rFonts w:ascii="Times New Roman" w:hAnsi="Times New Roman" w:cs="Times New Roman"/>
-          <w:sz w:val="28"/>
-          <w:szCs w:val="28"/>
-        </w:rPr>
-        <w:t>парсинг</w:t>
-      </w:r>
-      <w:proofErr w:type="spellEnd"/>
-      <w:r>
-        <w:rPr>
-          <w:rFonts w:ascii="Times New Roman" w:hAnsi="Times New Roman" w:cs="Times New Roman"/>
-          <w:sz w:val="28"/>
-          <w:szCs w:val="28"/>
-        </w:rPr>
-        <w:t xml:space="preserve"> построенного расписания).</w:t>
-      </w:r>
-    </w:p>
-    <w:p>
-      <w:pPr>
-        <w:pStyle w:val="a3"/>
-        <w:numPr>
-          <w:ilvl w:val="0"/>
-          <w:numId w:val="1"/>
-        </w:numPr>
-        <w:rPr>
-          <w:rFonts w:ascii="Times New Roman" w:hAnsi="Times New Roman" w:cs="Times New Roman"/>
-          <w:sz w:val="28"/>
-          <w:szCs w:val="28"/>
-        </w:rPr>
-      </w:pPr>
-      <w:r>
-        <w:rPr>
-          <w:rFonts w:ascii="Times New Roman" w:hAnsi="Times New Roman" w:cs="Times New Roman"/>
-          <w:sz w:val="28"/>
-          <w:szCs w:val="28"/>
-        </w:rPr>
-        <w:t>Подготовка клиентского кода программы.</w:t>
-      </w:r>
-    </w:p>
-    <w:p>
-      <w:pPr>
-        <w:pStyle w:val="a3"/>
-        <w:numPr>
-          <w:ilvl w:val="0"/>
-          <w:numId w:val="1"/>
-        </w:numPr>
-        <w:rPr>
-          <w:rFonts w:ascii="Times New Roman" w:hAnsi="Times New Roman" w:cs="Times New Roman"/>
-          <w:sz w:val="28"/>
-          <w:szCs w:val="28"/>
-        </w:rPr>
-      </w:pPr>
-      <w:r>
-        <w:rPr>
-          <w:rFonts w:ascii="Times New Roman" w:hAnsi="Times New Roman" w:cs="Times New Roman"/>
-          <w:sz w:val="28"/>
-          <w:szCs w:val="28"/>
-        </w:rPr>
-        <w:t>Разработка алгоритмов</w:t>
-      </w:r>
-      <w:r>
-        <w:rPr>
-          <w:rFonts w:ascii="Times New Roman" w:hAnsi="Times New Roman" w:cs="Times New Roman"/>
-          <w:sz w:val="28"/>
-          <w:szCs w:val="28"/>
-        </w:rPr>
-        <w:t xml:space="preserve"> об</w:t>
-      </w:r>
-      <w:r>
-        <w:rPr>
-          <w:rFonts w:ascii="Times New Roman" w:hAnsi="Times New Roman" w:cs="Times New Roman"/>
-          <w:sz w:val="28"/>
-          <w:szCs w:val="28"/>
-        </w:rPr>
-        <w:t>н</w:t>
-      </w:r>
-      <w:r>
-        <w:rPr>
-          <w:rFonts w:ascii="Times New Roman" w:hAnsi="Times New Roman" w:cs="Times New Roman"/>
-          <w:sz w:val="28"/>
-          <w:szCs w:val="28"/>
-        </w:rPr>
-        <w:t>аружения ошибок в сгенерированном расписании</w:t>
-      </w:r>
-      <w:r>
-        <w:rPr>
-          <w:rFonts w:ascii="Times New Roman" w:hAnsi="Times New Roman" w:cs="Times New Roman"/>
-          <w:sz w:val="28"/>
-          <w:szCs w:val="28"/>
-        </w:rPr>
-        <w:t xml:space="preserve"> </w:t>
-      </w:r>
-      <w:r>
-        <w:rPr>
-          <w:rFonts w:ascii="Times New Roman" w:hAnsi="Times New Roman" w:cs="Times New Roman"/>
-          <w:sz w:val="28"/>
-          <w:szCs w:val="28"/>
-        </w:rPr>
-        <w:t xml:space="preserve">в соответствии с </w:t>
-      </w:r>
-      <w:r>
-        <w:rPr>
-          <w:rFonts w:ascii="Times New Roman" w:hAnsi="Times New Roman" w:cs="Times New Roman"/>
-          <w:sz w:val="28"/>
-          <w:szCs w:val="28"/>
-        </w:rPr>
-        <w:t>описанным</w:t>
-      </w:r>
-      <w:r>
-        <w:rPr>
-          <w:rFonts w:ascii="Times New Roman" w:hAnsi="Times New Roman" w:cs="Times New Roman"/>
-          <w:sz w:val="28"/>
-          <w:szCs w:val="28"/>
-        </w:rPr>
-        <w:t xml:space="preserve"> перечнем ошибок для </w:t>
-      </w:r>
-      <w:r>
-        <w:rPr>
-          <w:rFonts w:ascii="Times New Roman" w:hAnsi="Times New Roman" w:cs="Times New Roman"/>
-          <w:sz w:val="28"/>
-          <w:szCs w:val="28"/>
-          <w:lang w:val="en-US"/>
-        </w:rPr>
-        <w:t>log</w:t>
-      </w:r>
-      <w:r>
-        <w:rPr>
-          <w:rFonts w:ascii="Times New Roman" w:hAnsi="Times New Roman" w:cs="Times New Roman"/>
-          <w:sz w:val="28"/>
-          <w:szCs w:val="28"/>
-        </w:rPr>
-        <w:t>-</w:t>
-      </w:r>
-      <w:r>
-        <w:rPr>
-          <w:rFonts w:ascii="Times New Roman" w:hAnsi="Times New Roman" w:cs="Times New Roman"/>
-          <w:sz w:val="28"/>
-          <w:szCs w:val="28"/>
-        </w:rPr>
-        <w:t>файла</w:t>
-      </w:r>
-      <w:r>
-        <w:rPr>
-          <w:rFonts w:ascii="Times New Roman" w:hAnsi="Times New Roman" w:cs="Times New Roman"/>
-          <w:sz w:val="28"/>
-          <w:szCs w:val="28"/>
-        </w:rPr>
         <w:t>.</w:t>
+      </w:r>
+    </w:p>
+    <w:p>
+      <w:pPr>
+        <w:pStyle w:val="a3"/>
+        <w:numPr>
+          <w:ilvl w:val="0"/>
+          <w:numId w:val="1"/>
+        </w:numPr>
+        <w:rPr>
+          <w:rFonts w:ascii="Times New Roman" w:hAnsi="Times New Roman" w:cs="Times New Roman"/>
+          <w:sz w:val="28"/>
+          <w:szCs w:val="28"/>
+        </w:rPr>
+      </w:pPr>
+      <w:r>
+        <w:rPr>
+          <w:rFonts w:ascii="Times New Roman" w:hAnsi="Times New Roman" w:cs="Times New Roman"/>
+          <w:sz w:val="28"/>
+          <w:szCs w:val="28"/>
+        </w:rPr>
+        <w:t>Подготовить тестовые примеры для программы-визуализатора.</w:t>
+      </w:r>
+    </w:p>
+    <w:p>
+      <w:pPr>
+        <w:pStyle w:val="a3"/>
+        <w:numPr>
+          <w:ilvl w:val="0"/>
+          <w:numId w:val="1"/>
+        </w:numPr>
+        <w:rPr>
+          <w:rFonts w:ascii="Times New Roman" w:hAnsi="Times New Roman" w:cs="Times New Roman"/>
+          <w:sz w:val="28"/>
+          <w:szCs w:val="28"/>
+        </w:rPr>
+      </w:pPr>
+      <w:r>
+        <w:rPr>
+          <w:rFonts w:ascii="Times New Roman" w:hAnsi="Times New Roman" w:cs="Times New Roman"/>
+          <w:sz w:val="28"/>
+          <w:szCs w:val="28"/>
+        </w:rPr>
+        <w:t>Разработать архитектуру</w:t>
+      </w:r>
+      <w:r>
+        <w:rPr>
+          <w:rFonts w:ascii="Times New Roman" w:hAnsi="Times New Roman" w:cs="Times New Roman"/>
+          <w:sz w:val="28"/>
+          <w:szCs w:val="28"/>
+        </w:rPr>
+        <w:t xml:space="preserve"> программы-визуализатора.</w:t>
+      </w:r>
+    </w:p>
+    <w:p>
+      <w:pPr>
+        <w:pStyle w:val="a3"/>
+        <w:numPr>
+          <w:ilvl w:val="0"/>
+          <w:numId w:val="1"/>
+        </w:numPr>
+        <w:rPr>
+          <w:rFonts w:ascii="Times New Roman" w:hAnsi="Times New Roman" w:cs="Times New Roman"/>
+          <w:sz w:val="28"/>
+          <w:szCs w:val="28"/>
+        </w:rPr>
+      </w:pPr>
+      <w:r>
+        <w:rPr>
+          <w:rFonts w:ascii="Times New Roman" w:hAnsi="Times New Roman" w:cs="Times New Roman"/>
+          <w:sz w:val="28"/>
+          <w:szCs w:val="28"/>
+        </w:rPr>
+        <w:t xml:space="preserve">Наполнение кодовой базы </w:t>
+      </w:r>
+      <w:r>
+        <w:rPr>
+          <w:rFonts w:ascii="Times New Roman" w:hAnsi="Times New Roman" w:cs="Times New Roman"/>
+          <w:sz w:val="28"/>
+          <w:szCs w:val="28"/>
+        </w:rPr>
+        <w:t>программы-визуализатора</w:t>
+      </w:r>
+      <w:r>
+        <w:rPr>
+          <w:rFonts w:ascii="Times New Roman" w:hAnsi="Times New Roman" w:cs="Times New Roman"/>
+          <w:sz w:val="28"/>
+          <w:szCs w:val="28"/>
+        </w:rPr>
+        <w:t>.</w:t>
+      </w:r>
+    </w:p>
+    <w:p>
+      <w:pPr>
+        <w:pStyle w:val="a3"/>
+        <w:numPr>
+          <w:ilvl w:val="0"/>
+          <w:numId w:val="1"/>
+        </w:numPr>
+        <w:rPr>
+          <w:rFonts w:ascii="Times New Roman" w:hAnsi="Times New Roman" w:cs="Times New Roman"/>
+          <w:sz w:val="28"/>
+          <w:szCs w:val="28"/>
+        </w:rPr>
+      </w:pPr>
+      <w:r>
+        <w:rPr>
+          <w:rFonts w:ascii="Times New Roman" w:hAnsi="Times New Roman" w:cs="Times New Roman"/>
+          <w:sz w:val="28"/>
+          <w:szCs w:val="28"/>
+        </w:rPr>
+        <w:t xml:space="preserve">Отладка </w:t>
+      </w:r>
+      <w:r>
+        <w:rPr>
+          <w:rFonts w:ascii="Times New Roman" w:hAnsi="Times New Roman" w:cs="Times New Roman"/>
+          <w:sz w:val="28"/>
+          <w:szCs w:val="28"/>
+        </w:rPr>
+        <w:t>программы-визуализатора</w:t>
+      </w:r>
+      <w:r>
+        <w:rPr>
+          <w:rFonts w:ascii="Times New Roman" w:hAnsi="Times New Roman" w:cs="Times New Roman"/>
+          <w:sz w:val="28"/>
+          <w:szCs w:val="28"/>
+        </w:rPr>
+        <w:t>.</w:t>
+      </w:r>
+    </w:p>
+    <w:p>
+      <w:pPr>
+        <w:pStyle w:val="a3"/>
+        <w:numPr>
+          <w:ilvl w:val="0"/>
+          <w:numId w:val="1"/>
+        </w:numPr>
+        <w:rPr>
+          <w:rFonts w:ascii="Times New Roman" w:hAnsi="Times New Roman" w:cs="Times New Roman"/>
+          <w:sz w:val="28"/>
+          <w:szCs w:val="28"/>
+        </w:rPr>
+      </w:pPr>
+      <w:r>
+        <w:rPr>
+          <w:rFonts w:ascii="Times New Roman" w:hAnsi="Times New Roman" w:cs="Times New Roman"/>
+          <w:sz w:val="28"/>
+          <w:szCs w:val="28"/>
+        </w:rPr>
+        <w:t>Отладка взаимодействия компонент системы между собой.</w:t>
+      </w:r>
+    </w:p>
+    <w:p>
+      <w:pPr>
+        <w:pStyle w:val="a3"/>
+        <w:numPr>
+          <w:ilvl w:val="0"/>
+          <w:numId w:val="1"/>
+        </w:numPr>
+        <w:rPr>
+          <w:rFonts w:ascii="Times New Roman" w:hAnsi="Times New Roman" w:cs="Times New Roman"/>
+          <w:sz w:val="28"/>
+          <w:szCs w:val="28"/>
+        </w:rPr>
+      </w:pPr>
+      <w:r>
+        <w:rPr>
+          <w:rFonts w:ascii="Times New Roman" w:hAnsi="Times New Roman" w:cs="Times New Roman"/>
+          <w:sz w:val="28"/>
+          <w:szCs w:val="28"/>
+        </w:rPr>
+        <w:t xml:space="preserve">Тестирование </w:t>
+      </w:r>
+      <w:r>
+        <w:rPr>
+          <w:rFonts w:ascii="Times New Roman" w:hAnsi="Times New Roman" w:cs="Times New Roman"/>
+          <w:sz w:val="28"/>
+          <w:szCs w:val="28"/>
+        </w:rPr>
+        <w:t>программы-визуализатора</w:t>
+      </w:r>
+      <w:r>
+        <w:rPr>
+          <w:rFonts w:ascii="Times New Roman" w:hAnsi="Times New Roman" w:cs="Times New Roman"/>
+          <w:sz w:val="28"/>
+          <w:szCs w:val="28"/>
+        </w:rPr>
+        <w:t>.</w:t>
+      </w:r>
+    </w:p>
+    <w:p>
+      <w:pPr>
+        <w:pStyle w:val="a3"/>
+        <w:numPr>
+          <w:ilvl w:val="0"/>
+          <w:numId w:val="1"/>
+        </w:numPr>
+        <w:rPr>
+          <w:rFonts w:ascii="Times New Roman" w:hAnsi="Times New Roman" w:cs="Times New Roman"/>
+          <w:sz w:val="28"/>
+          <w:szCs w:val="28"/>
+        </w:rPr>
+      </w:pPr>
+      <w:r>
+        <w:rPr>
+          <w:rFonts w:ascii="Times New Roman" w:hAnsi="Times New Roman" w:cs="Times New Roman"/>
+          <w:sz w:val="28"/>
+          <w:szCs w:val="28"/>
+        </w:rPr>
+        <w:t>Тестирование системы.</w:t>
+      </w:r>
+    </w:p>
+    <w:p>
+      <w:pPr>
+        <w:pStyle w:val="a3"/>
+        <w:numPr>
+          <w:ilvl w:val="0"/>
+          <w:numId w:val="1"/>
+        </w:numPr>
+        <w:rPr>
+          <w:rFonts w:ascii="Times New Roman" w:hAnsi="Times New Roman" w:cs="Times New Roman"/>
+          <w:sz w:val="28"/>
+          <w:szCs w:val="28"/>
+        </w:rPr>
+      </w:pPr>
+      <w:r>
+        <w:rPr>
+          <w:rFonts w:ascii="Times New Roman" w:hAnsi="Times New Roman" w:cs="Times New Roman"/>
+          <w:sz w:val="28"/>
+          <w:szCs w:val="28"/>
+        </w:rPr>
+        <w:t>Окончательное оформление сопровождающей документации.</w:t>
+      </w:r>
+    </w:p>
+    <w:p>
+      <w:pPr>
+        <w:pStyle w:val="a3"/>
+        <w:numPr>
+          <w:ilvl w:val="0"/>
+          <w:numId w:val="1"/>
+        </w:numPr>
+        <w:rPr>
+          <w:rFonts w:ascii="Times New Roman" w:hAnsi="Times New Roman" w:cs="Times New Roman"/>
+          <w:sz w:val="28"/>
+          <w:szCs w:val="28"/>
+        </w:rPr>
+      </w:pPr>
+      <w:r>
+        <w:rPr>
+          <w:rFonts w:ascii="Times New Roman" w:hAnsi="Times New Roman" w:cs="Times New Roman"/>
+          <w:sz w:val="28"/>
+          <w:szCs w:val="28"/>
+        </w:rPr>
+        <w:t>Подготовка презентации.</w:t>
+      </w:r>
+    </w:p>
+    <w:p>
+      <w:pPr>
+        <w:pStyle w:val="a3"/>
+        <w:numPr>
+          <w:ilvl w:val="0"/>
+          <w:numId w:val="1"/>
+        </w:numPr>
+        <w:rPr>
+          <w:rFonts w:ascii="Times New Roman" w:hAnsi="Times New Roman" w:cs="Times New Roman"/>
+          <w:sz w:val="28"/>
+          <w:szCs w:val="28"/>
+        </w:rPr>
+      </w:pPr>
+      <w:r>
+        <w:rPr>
+          <w:rFonts w:ascii="Times New Roman" w:hAnsi="Times New Roman" w:cs="Times New Roman"/>
+          <w:sz w:val="28"/>
+          <w:szCs w:val="28"/>
+        </w:rPr>
+        <w:lastRenderedPageBreak/>
+        <w:t>Подготовка выступления для показа разработанной системы.</w:t>
       </w:r>
     </w:p>
     <w:sectPr>

</xml_diff>